<commit_message>
Fixed problems with linked list implementation
</commit_message>
<xml_diff>
--- a/circularList/Operations.docx
+++ b/circularList/Operations.docx
@@ -4,7 +4,13 @@
   <w:body>
     <w:p>
       <w:r>
-        <w:t>Operations: adding 10000 elements-&gt;printing 10000-&gt;deleting 5000elements-&gt;setting 3995 values to elements</w:t>
+        <w:t>Ope</w:t>
+      </w:r>
+      <w:r>
+        <w:t xml:space="preserve">rations: adding 10000 elements and </w:t>
+      </w:r>
+      <w:r>
+        <w:t>printing 10000-&gt;deleting 5000elements-&gt;setting 3995 values to elements</w:t>
       </w:r>
     </w:p>
     <w:p>
@@ -14,7 +20,13 @@
     </w:p>
     <w:p>
       <w:r>
-        <w:t>For linked list:  4.44117 seconds</w:t>
+        <w:t xml:space="preserve">For linked list: </w:t>
+      </w:r>
+      <w:r>
+        <w:t xml:space="preserve">2.07746 </w:t>
+      </w:r>
+      <w:r>
+        <w:t>seconds</w:t>
       </w:r>
     </w:p>
     <w:p>
@@ -26,11 +38,10 @@
       <w:r>
         <w:t>For array: 1.02328</w:t>
       </w:r>
-    </w:p>
-    <w:p>
       <w:bookmarkStart w:id="0" w:name="_GoBack"/>
       <w:bookmarkEnd w:id="0"/>
     </w:p>
+    <w:p/>
     <w:sectPr>
       <w:pgSz w:w="11900" w:h="16840"/>
       <w:pgMar w:top="1440" w:right="1440" w:bottom="1440" w:left="1440" w:header="708" w:footer="708" w:gutter="0"/>

</xml_diff>